<commit_message>
updated project assignment docs
</commit_message>
<xml_diff>
--- a/Java Spring Boot Project/misc/MindTheCodeJava.docx
+++ b/Java Spring Boot Project/misc/MindTheCodeJava.docx
@@ -1,6 +1,6 @@
 
 <file path=word/document.xml><?xml version="1.0" encoding="utf-8"?>
-<w:document xmlns:wpc="http://schemas.microsoft.com/office/word/2010/wordprocessingCanvas" xmlns:mc="http://schemas.openxmlformats.org/markup-compatibility/2006" xmlns:o="urn:schemas-microsoft-com:office:office" xmlns:r="http://schemas.openxmlformats.org/officeDocument/2006/relationships" xmlns:m="http://schemas.openxmlformats.org/officeDocument/2006/math" xmlns:v="urn:schemas-microsoft-com:vml" xmlns:wp14="http://schemas.microsoft.com/office/word/2010/wordprocessingDrawing" xmlns:wp="http://schemas.openxmlformats.org/drawingml/2006/wordprocessingDrawing" xmlns:w10="urn:schemas-microsoft-com:office:word" xmlns:w="http://schemas.openxmlformats.org/wordprocessingml/2006/main" xmlns:w14="http://schemas.microsoft.com/office/word/2010/wordml" xmlns:w15="http://schemas.microsoft.com/office/word/2012/wordml" xmlns:wpg="http://schemas.microsoft.com/office/word/2010/wordprocessingGroup" xmlns:wpi="http://schemas.microsoft.com/office/word/2010/wordprocessingInk" xmlns:wne="http://schemas.microsoft.com/office/word/2006/wordml" xmlns:wps="http://schemas.microsoft.com/office/word/2010/wordprocessingShape" mc:Ignorable="w14 w15 wp14">
+<w:document xmlns:wpc="http://schemas.microsoft.com/office/word/2010/wordprocessingCanvas" xmlns:cx="http://schemas.microsoft.com/office/drawing/2014/chartex" xmlns:cx1="http://schemas.microsoft.com/office/drawing/2015/9/8/chartex" xmlns:mc="http://schemas.openxmlformats.org/markup-compatibility/2006" xmlns:o="urn:schemas-microsoft-com:office:office" xmlns:r="http://schemas.openxmlformats.org/officeDocument/2006/relationships" xmlns:m="http://schemas.openxmlformats.org/officeDocument/2006/math" xmlns:v="urn:schemas-microsoft-com:vml" xmlns:wp14="http://schemas.microsoft.com/office/word/2010/wordprocessingDrawing" xmlns:wp="http://schemas.openxmlformats.org/drawingml/2006/wordprocessingDrawing" xmlns:w10="urn:schemas-microsoft-com:office:word" xmlns:w="http://schemas.openxmlformats.org/wordprocessingml/2006/main" xmlns:w14="http://schemas.microsoft.com/office/word/2010/wordml" xmlns:w15="http://schemas.microsoft.com/office/word/2012/wordml" xmlns:w16se="http://schemas.microsoft.com/office/word/2015/wordml/symex" xmlns:wpg="http://schemas.microsoft.com/office/word/2010/wordprocessingGroup" xmlns:wpi="http://schemas.microsoft.com/office/word/2010/wordprocessingInk" xmlns:wne="http://schemas.microsoft.com/office/word/2006/wordml" xmlns:wps="http://schemas.microsoft.com/office/word/2010/wordprocessingShape" mc:Ignorable="w14 w15 w16se wp14">
   <w:body>
     <w:p>
       <w:pPr>
@@ -16,12 +16,14 @@
         <w:rPr>
           <w:sz w:val="48"/>
           <w:szCs w:val="48"/>
+          <w:lang w:val="el-GR"/>
         </w:rPr>
       </w:pPr>
       <w:r>
         <w:rPr>
           <w:sz w:val="48"/>
           <w:szCs w:val="48"/>
+          <w:lang w:val="el-GR"/>
         </w:rPr>
         <w:t>Σύστημα διαχείρισης προσωπικού.</w:t>
       </w:r>
@@ -29,11 +31,17 @@
     <w:p>
       <w:pPr>
         <w:pStyle w:val="BodyText"/>
+        <w:rPr>
+          <w:lang w:val="el-GR"/>
+        </w:rPr>
       </w:pPr>
     </w:p>
     <w:p>
       <w:pPr>
         <w:pStyle w:val="Title"/>
+        <w:rPr>
+          <w:lang w:val="el-GR"/>
+        </w:rPr>
       </w:pPr>
     </w:p>
     <w:p>
@@ -125,13 +133,7 @@
         <w:rPr>
           <w:lang w:val="el-GR"/>
         </w:rPr>
-        <w:t xml:space="preserve"> για τα βασικά στοιχεία των εργαζόμενων και παράλληλα να αποτελέσει την βασική πηγή άντλησης στοιχείων εργαζομένων από όλες </w:t>
-      </w:r>
-      <w:r>
-        <w:rPr>
-          <w:lang w:val="el-GR"/>
-        </w:rPr>
-        <w:t>τις εφαρμογές της εταιρείας.</w:t>
+        <w:t xml:space="preserve"> για τα βασικά στοιχεία των εργαζόμενων και παράλληλα να αποτελέσει την βασική πηγή άντλησης στοιχείων εργαζομένων από όλες τις εφαρμογές της εταιρείας.</w:t>
       </w:r>
     </w:p>
     <w:p>
@@ -238,14 +240,7 @@
           <w:lang w:val="el-GR"/>
         </w:rPr>
         <w:tab/>
-        <w:t>Επίπεδο #2</w:t>
-      </w:r>
-      <w:r>
-        <w:rPr>
-          <w:b/>
-          <w:lang w:val="el-GR"/>
-        </w:rPr>
-        <w:t>:</w:t>
+        <w:t>Επίπεδο #2:</w:t>
       </w:r>
       <w:r>
         <w:rPr>
@@ -328,13 +323,7 @@
         <w:rPr>
           <w:lang w:val="el-GR"/>
         </w:rPr>
-        <w:t xml:space="preserve"> που απαρτίζουν το </w:t>
-      </w:r>
-      <w:r>
-        <w:rPr>
-          <w:lang w:val="el-GR"/>
-        </w:rPr>
-        <w:t xml:space="preserve">κάθε </w:t>
+        <w:t xml:space="preserve"> που απαρτίζουν το κάθε </w:t>
       </w:r>
       <w:r>
         <w:t>Business</w:t>
@@ -426,13 +415,7 @@
         <w:rPr>
           <w:lang w:val="el-GR"/>
         </w:rPr>
-        <w:t xml:space="preserve"> του προηγούμεν</w:t>
-      </w:r>
-      <w:r>
-        <w:rPr>
-          <w:lang w:val="el-GR"/>
-        </w:rPr>
-        <w:t>ου επιπέδου.</w:t>
+        <w:t xml:space="preserve"> του προηγούμενου επιπέδου.</w:t>
       </w:r>
     </w:p>
     <w:p>
@@ -464,9 +447,19 @@
           <w:numId w:val="3"/>
         </w:numPr>
       </w:pPr>
-      <w:r>
-        <w:t>Αριθμός Μητρώου</w:t>
-      </w:r>
+      <w:proofErr w:type="spellStart"/>
+      <w:r>
+        <w:t>Αριθμός</w:t>
+      </w:r>
+      <w:proofErr w:type="spellEnd"/>
+      <w:r>
+        <w:t xml:space="preserve"> </w:t>
+      </w:r>
+      <w:proofErr w:type="spellStart"/>
+      <w:r>
+        <w:t>Μητρώου</w:t>
+      </w:r>
+      <w:proofErr w:type="spellEnd"/>
     </w:p>
     <w:p>
       <w:pPr>
@@ -477,8 +470,13 @@
         </w:numPr>
       </w:pPr>
       <w:r>
-        <w:t>Επώνυμο</w:t>
-      </w:r>
+        <w:t>Επ</w:t>
+      </w:r>
+      <w:proofErr w:type="spellStart"/>
+      <w:r>
+        <w:t>ώνυμο</w:t>
+      </w:r>
+      <w:proofErr w:type="spellEnd"/>
     </w:p>
     <w:p>
       <w:pPr>
@@ -488,8 +486,13 @@
           <w:numId w:val="3"/>
         </w:numPr>
       </w:pPr>
-      <w:r>
-        <w:t>Όνομα</w:t>
+      <w:proofErr w:type="spellStart"/>
+      <w:r>
+        <w:t>Όνομ</w:t>
+      </w:r>
+      <w:proofErr w:type="spellEnd"/>
+      <w:r>
+        <w:t>α</w:t>
       </w:r>
     </w:p>
     <w:p>
@@ -500,8 +503,21 @@
           <w:numId w:val="3"/>
         </w:numPr>
       </w:pPr>
-      <w:r>
-        <w:t>Διεύθυνση Κατοικίας</w:t>
+      <w:proofErr w:type="spellStart"/>
+      <w:r>
+        <w:t>Διεύθυνση</w:t>
+      </w:r>
+      <w:proofErr w:type="spellEnd"/>
+      <w:r>
+        <w:t xml:space="preserve"> Κα</w:t>
+      </w:r>
+      <w:proofErr w:type="spellStart"/>
+      <w:r>
+        <w:t>τοικί</w:t>
+      </w:r>
+      <w:proofErr w:type="spellEnd"/>
+      <w:r>
+        <w:t>ας</w:t>
       </w:r>
     </w:p>
     <w:p>
@@ -512,9 +528,11 @@
           <w:numId w:val="3"/>
         </w:numPr>
       </w:pPr>
+      <w:proofErr w:type="spellStart"/>
       <w:r>
         <w:t>Τηλέφωνο</w:t>
       </w:r>
+      <w:proofErr w:type="spellEnd"/>
     </w:p>
     <w:p>
       <w:pPr>
@@ -524,9 +542,19 @@
           <w:numId w:val="3"/>
         </w:numPr>
       </w:pPr>
-      <w:r>
-        <w:t>Ημερομηνία Πρόσληψης</w:t>
-      </w:r>
+      <w:proofErr w:type="spellStart"/>
+      <w:r>
+        <w:t>Ημερομηνί</w:t>
+      </w:r>
+      <w:proofErr w:type="spellEnd"/>
+      <w:r>
+        <w:t xml:space="preserve">α </w:t>
+      </w:r>
+      <w:proofErr w:type="spellStart"/>
+      <w:r>
+        <w:t>Πρόσληψης</w:t>
+      </w:r>
+      <w:proofErr w:type="spellEnd"/>
     </w:p>
     <w:p>
       <w:pPr>
@@ -536,9 +564,19 @@
           <w:numId w:val="3"/>
         </w:numPr>
       </w:pPr>
-      <w:r>
-        <w:t>Ημερομηνία Αποχώρησης</w:t>
-      </w:r>
+      <w:proofErr w:type="spellStart"/>
+      <w:r>
+        <w:t>Ημερομηνί</w:t>
+      </w:r>
+      <w:proofErr w:type="spellEnd"/>
+      <w:r>
+        <w:t>α Απ</w:t>
+      </w:r>
+      <w:proofErr w:type="spellStart"/>
+      <w:r>
+        <w:t>οχώρησης</w:t>
+      </w:r>
+      <w:proofErr w:type="spellEnd"/>
     </w:p>
     <w:p>
       <w:pPr>
@@ -585,13 +623,7 @@
         </w:numPr>
       </w:pPr>
       <w:r>
-        <w:t>Business</w:t>
-      </w:r>
-      <w:r>
-        <w:t xml:space="preserve"> </w:t>
-      </w:r>
-      <w:r>
-        <w:t>Unit</w:t>
+        <w:t>Business Unit</w:t>
       </w:r>
     </w:p>
     <w:p>
@@ -641,7 +673,15 @@
         <w:pStyle w:val="Heading1"/>
       </w:pPr>
       <w:r>
-        <w:t>Απαιτήσεις.</w:t>
+        <w:t>Απα</w:t>
+      </w:r>
+      <w:proofErr w:type="spellStart"/>
+      <w:r>
+        <w:t>ιτήσεις</w:t>
+      </w:r>
+      <w:proofErr w:type="spellEnd"/>
+      <w:r>
+        <w:t>.</w:t>
       </w:r>
     </w:p>
     <w:p>
@@ -651,24 +691,327 @@
           <w:numId w:val="2"/>
         </w:numPr>
         <w:rPr>
-          <w:sz w:val="26"/>
-          <w:szCs w:val="26"/>
-        </w:rPr>
-      </w:pPr>
-      <w:r>
-        <w:rPr>
-          <w:sz w:val="26"/>
-          <w:szCs w:val="26"/>
-        </w:rPr>
-        <w:t xml:space="preserve">Υλοποιήστε ενα CRUD Application σε Spring Boot το οποίο να κάνει expose ένα RESTful API της πληροφορίες της παραπάνω οργανωτικής δομής, κάνοντας χρήση της </w:t>
-      </w:r>
-      <w:r>
-        <w:rPr>
-          <w:sz w:val="26"/>
-          <w:szCs w:val="26"/>
-        </w:rPr>
-        <w:t>αρχιτεκτονικής Controller-Service-Repository.</w:t>
-      </w:r>
+          <w:strike/>
+          <w:sz w:val="26"/>
+          <w:szCs w:val="26"/>
+        </w:rPr>
+      </w:pPr>
+      <w:proofErr w:type="spellStart"/>
+      <w:r>
+        <w:rPr>
+          <w:strike/>
+          <w:sz w:val="26"/>
+          <w:szCs w:val="26"/>
+        </w:rPr>
+        <w:t>Υλο</w:t>
+      </w:r>
+      <w:proofErr w:type="spellEnd"/>
+      <w:r>
+        <w:rPr>
+          <w:strike/>
+          <w:sz w:val="26"/>
+          <w:szCs w:val="26"/>
+        </w:rPr>
+        <w:t xml:space="preserve">ποιήστε </w:t>
+      </w:r>
+      <w:proofErr w:type="spellStart"/>
+      <w:r>
+        <w:rPr>
+          <w:strike/>
+          <w:sz w:val="26"/>
+          <w:szCs w:val="26"/>
+        </w:rPr>
+        <w:t>εν</w:t>
+      </w:r>
+      <w:proofErr w:type="spellEnd"/>
+      <w:r>
+        <w:rPr>
+          <w:strike/>
+          <w:sz w:val="26"/>
+          <w:szCs w:val="26"/>
+        </w:rPr>
+        <w:t xml:space="preserve">α CRUD Application </w:t>
+      </w:r>
+      <w:proofErr w:type="spellStart"/>
+      <w:r>
+        <w:rPr>
+          <w:strike/>
+          <w:sz w:val="26"/>
+          <w:szCs w:val="26"/>
+        </w:rPr>
+        <w:t>σε</w:t>
+      </w:r>
+      <w:proofErr w:type="spellEnd"/>
+      <w:r>
+        <w:rPr>
+          <w:strike/>
+          <w:sz w:val="26"/>
+          <w:szCs w:val="26"/>
+        </w:rPr>
+        <w:t xml:space="preserve"> Spring Boot </w:t>
+      </w:r>
+      <w:proofErr w:type="spellStart"/>
+      <w:r>
+        <w:rPr>
+          <w:strike/>
+          <w:sz w:val="26"/>
+          <w:szCs w:val="26"/>
+        </w:rPr>
+        <w:t>το</w:t>
+      </w:r>
+      <w:proofErr w:type="spellEnd"/>
+      <w:r>
+        <w:rPr>
+          <w:strike/>
+          <w:sz w:val="26"/>
+          <w:szCs w:val="26"/>
+        </w:rPr>
+        <w:t xml:space="preserve"> οπ</w:t>
+      </w:r>
+      <w:proofErr w:type="spellStart"/>
+      <w:r>
+        <w:rPr>
+          <w:strike/>
+          <w:sz w:val="26"/>
+          <w:szCs w:val="26"/>
+        </w:rPr>
+        <w:t>οίο</w:t>
+      </w:r>
+      <w:proofErr w:type="spellEnd"/>
+      <w:r>
+        <w:rPr>
+          <w:strike/>
+          <w:sz w:val="26"/>
+          <w:szCs w:val="26"/>
+        </w:rPr>
+        <w:t xml:space="preserve"> να </w:t>
+      </w:r>
+      <w:proofErr w:type="spellStart"/>
+      <w:r>
+        <w:rPr>
+          <w:strike/>
+          <w:sz w:val="26"/>
+          <w:szCs w:val="26"/>
+        </w:rPr>
+        <w:t>κάνει</w:t>
+      </w:r>
+      <w:proofErr w:type="spellEnd"/>
+      <w:r>
+        <w:rPr>
+          <w:strike/>
+          <w:sz w:val="26"/>
+          <w:szCs w:val="26"/>
+        </w:rPr>
+        <w:t xml:space="preserve"> expose </w:t>
+      </w:r>
+      <w:proofErr w:type="spellStart"/>
+      <w:r>
+        <w:rPr>
+          <w:strike/>
+          <w:sz w:val="26"/>
+          <w:szCs w:val="26"/>
+        </w:rPr>
+        <w:t>έν</w:t>
+      </w:r>
+      <w:proofErr w:type="spellEnd"/>
+      <w:r>
+        <w:rPr>
+          <w:strike/>
+          <w:sz w:val="26"/>
+          <w:szCs w:val="26"/>
+        </w:rPr>
+        <w:t xml:space="preserve">α RESTful API </w:t>
+      </w:r>
+      <w:proofErr w:type="spellStart"/>
+      <w:r>
+        <w:rPr>
+          <w:strike/>
+          <w:sz w:val="26"/>
+          <w:szCs w:val="26"/>
+        </w:rPr>
+        <w:t>της</w:t>
+      </w:r>
+      <w:proofErr w:type="spellEnd"/>
+      <w:r>
+        <w:rPr>
+          <w:strike/>
+          <w:sz w:val="26"/>
+          <w:szCs w:val="26"/>
+        </w:rPr>
+        <w:t xml:space="preserve"> π</w:t>
+      </w:r>
+      <w:proofErr w:type="spellStart"/>
+      <w:r>
+        <w:rPr>
+          <w:strike/>
+          <w:sz w:val="26"/>
+          <w:szCs w:val="26"/>
+        </w:rPr>
+        <w:t>ληροφορίες</w:t>
+      </w:r>
+      <w:proofErr w:type="spellEnd"/>
+      <w:r>
+        <w:rPr>
+          <w:strike/>
+          <w:sz w:val="26"/>
+          <w:szCs w:val="26"/>
+        </w:rPr>
+        <w:t xml:space="preserve"> </w:t>
+      </w:r>
+      <w:proofErr w:type="spellStart"/>
+      <w:r>
+        <w:rPr>
+          <w:strike/>
+          <w:sz w:val="26"/>
+          <w:szCs w:val="26"/>
+        </w:rPr>
+        <w:t>της</w:t>
+      </w:r>
+      <w:proofErr w:type="spellEnd"/>
+      <w:r>
+        <w:rPr>
+          <w:strike/>
+          <w:sz w:val="26"/>
+          <w:szCs w:val="26"/>
+        </w:rPr>
+        <w:t xml:space="preserve"> παραπ</w:t>
+      </w:r>
+      <w:proofErr w:type="spellStart"/>
+      <w:r>
+        <w:rPr>
+          <w:strike/>
+          <w:sz w:val="26"/>
+          <w:szCs w:val="26"/>
+        </w:rPr>
+        <w:t>άνω</w:t>
+      </w:r>
+      <w:proofErr w:type="spellEnd"/>
+      <w:r>
+        <w:rPr>
+          <w:strike/>
+          <w:sz w:val="26"/>
+          <w:szCs w:val="26"/>
+        </w:rPr>
+        <w:t xml:space="preserve"> </w:t>
+      </w:r>
+      <w:proofErr w:type="spellStart"/>
+      <w:r>
+        <w:rPr>
+          <w:strike/>
+          <w:sz w:val="26"/>
+          <w:szCs w:val="26"/>
+        </w:rPr>
+        <w:t>οργ</w:t>
+      </w:r>
+      <w:proofErr w:type="spellEnd"/>
+      <w:r>
+        <w:rPr>
+          <w:strike/>
+          <w:sz w:val="26"/>
+          <w:szCs w:val="26"/>
+        </w:rPr>
+        <w:t xml:space="preserve">ανωτικής </w:t>
+      </w:r>
+      <w:proofErr w:type="spellStart"/>
+      <w:r>
+        <w:rPr>
+          <w:strike/>
+          <w:sz w:val="26"/>
+          <w:szCs w:val="26"/>
+        </w:rPr>
+        <w:t>δομής</w:t>
+      </w:r>
+      <w:proofErr w:type="spellEnd"/>
+      <w:r>
+        <w:rPr>
+          <w:strike/>
+          <w:sz w:val="26"/>
+          <w:szCs w:val="26"/>
+        </w:rPr>
+        <w:t xml:space="preserve">, </w:t>
+      </w:r>
+      <w:proofErr w:type="spellStart"/>
+      <w:r>
+        <w:rPr>
+          <w:strike/>
+          <w:sz w:val="26"/>
+          <w:szCs w:val="26"/>
+        </w:rPr>
+        <w:t>κάνοντ</w:t>
+      </w:r>
+      <w:proofErr w:type="spellEnd"/>
+      <w:r>
+        <w:rPr>
+          <w:strike/>
+          <w:sz w:val="26"/>
+          <w:szCs w:val="26"/>
+        </w:rPr>
+        <w:t xml:space="preserve">ας </w:t>
+      </w:r>
+      <w:proofErr w:type="spellStart"/>
+      <w:r>
+        <w:rPr>
+          <w:strike/>
+          <w:sz w:val="26"/>
+          <w:szCs w:val="26"/>
+        </w:rPr>
+        <w:t>χρήση</w:t>
+      </w:r>
+      <w:proofErr w:type="spellEnd"/>
+      <w:r>
+        <w:rPr>
+          <w:strike/>
+          <w:sz w:val="26"/>
+          <w:szCs w:val="26"/>
+        </w:rPr>
+        <w:t xml:space="preserve"> </w:t>
+      </w:r>
+      <w:proofErr w:type="spellStart"/>
+      <w:r>
+        <w:rPr>
+          <w:strike/>
+          <w:sz w:val="26"/>
+          <w:szCs w:val="26"/>
+        </w:rPr>
+        <w:t>της</w:t>
+      </w:r>
+      <w:proofErr w:type="spellEnd"/>
+      <w:r>
+        <w:rPr>
+          <w:strike/>
+          <w:sz w:val="26"/>
+          <w:szCs w:val="26"/>
+        </w:rPr>
+        <w:t xml:space="preserve"> α</w:t>
+      </w:r>
+      <w:proofErr w:type="spellStart"/>
+      <w:r>
+        <w:rPr>
+          <w:strike/>
+          <w:sz w:val="26"/>
+          <w:szCs w:val="26"/>
+        </w:rPr>
+        <w:t>ρχιτεκτονικής</w:t>
+      </w:r>
+      <w:proofErr w:type="spellEnd"/>
+      <w:r>
+        <w:rPr>
+          <w:strike/>
+          <w:sz w:val="26"/>
+          <w:szCs w:val="26"/>
+        </w:rPr>
+        <w:t xml:space="preserve"> Controller-Service-Repository.</w:t>
+      </w:r>
+    </w:p>
+    <w:p>
+      <w:pPr>
+        <w:ind w:left="720"/>
+        <w:rPr>
+          <w:strike/>
+          <w:sz w:val="26"/>
+          <w:szCs w:val="26"/>
+        </w:rPr>
+      </w:pPr>
     </w:p>
     <w:p>
       <w:pPr>
@@ -677,21 +1020,64 @@
           <w:numId w:val="2"/>
         </w:numPr>
         <w:rPr>
-          <w:sz w:val="26"/>
-          <w:szCs w:val="26"/>
-          <w:lang w:val="el-GR"/>
-        </w:rPr>
-      </w:pPr>
-      <w:r>
-        <w:rPr>
-          <w:sz w:val="26"/>
-          <w:szCs w:val="26"/>
-          <w:lang w:val="el-GR"/>
-        </w:rPr>
-        <w:t>Προστατέψτε το σύστημα έτσι ώστε η οργανωτική δομή της εταιρείας να μην μπορεί να αλλαχθεί κατα λάθως. Μόνο οι υπάλληλοι (</w:t>
-      </w:r>
-      <w:r>
-        <w:rPr>
+          <w:strike/>
+          <w:sz w:val="26"/>
+          <w:szCs w:val="26"/>
+          <w:lang w:val="el-GR"/>
+        </w:rPr>
+      </w:pPr>
+      <w:r>
+        <w:rPr>
+          <w:strike/>
+          <w:sz w:val="26"/>
+          <w:szCs w:val="26"/>
+          <w:lang w:val="el-GR"/>
+        </w:rPr>
+        <w:t xml:space="preserve">Προστατέψτε το σύστημα έτσι ώστε η οργανωτική δομή της εταιρείας να μην μπορεί να αλλαχθεί </w:t>
+      </w:r>
+      <w:proofErr w:type="spellStart"/>
+      <w:r>
+        <w:rPr>
+          <w:strike/>
+          <w:sz w:val="26"/>
+          <w:szCs w:val="26"/>
+          <w:lang w:val="el-GR"/>
+        </w:rPr>
+        <w:t>κατα</w:t>
+      </w:r>
+      <w:proofErr w:type="spellEnd"/>
+      <w:r>
+        <w:rPr>
+          <w:strike/>
+          <w:sz w:val="26"/>
+          <w:szCs w:val="26"/>
+          <w:lang w:val="el-GR"/>
+        </w:rPr>
+        <w:t xml:space="preserve"> </w:t>
+      </w:r>
+      <w:proofErr w:type="spellStart"/>
+      <w:r>
+        <w:rPr>
+          <w:strike/>
+          <w:sz w:val="26"/>
+          <w:szCs w:val="26"/>
+          <w:lang w:val="el-GR"/>
+        </w:rPr>
+        <w:t>λάθως</w:t>
+      </w:r>
+      <w:proofErr w:type="spellEnd"/>
+      <w:r>
+        <w:rPr>
+          <w:strike/>
+          <w:sz w:val="26"/>
+          <w:szCs w:val="26"/>
+          <w:lang w:val="el-GR"/>
+        </w:rPr>
+        <w:t>. Μόνο οι υπάλληλοι (</w:t>
+      </w:r>
+      <w:r>
+        <w:rPr>
+          <w:strike/>
           <w:sz w:val="26"/>
           <w:szCs w:val="26"/>
         </w:rPr>
@@ -699,12 +1085,43 @@
       </w:r>
       <w:r>
         <w:rPr>
-          <w:sz w:val="26"/>
-          <w:szCs w:val="26"/>
-          <w:lang w:val="el-GR"/>
-        </w:rPr>
-        <w:t>) θα επιστρέπεται να μπορούν να αλλαχθούν ή να προστεθούν καινούργιοι.</w:t>
-      </w:r>
+          <w:strike/>
+          <w:sz w:val="26"/>
+          <w:szCs w:val="26"/>
+          <w:lang w:val="el-GR"/>
+        </w:rPr>
+        <w:t xml:space="preserve">) θα </w:t>
+      </w:r>
+      <w:proofErr w:type="spellStart"/>
+      <w:r>
+        <w:rPr>
+          <w:strike/>
+          <w:sz w:val="26"/>
+          <w:szCs w:val="26"/>
+          <w:lang w:val="el-GR"/>
+        </w:rPr>
+        <w:t>επιστρέπεται</w:t>
+      </w:r>
+      <w:proofErr w:type="spellEnd"/>
+      <w:r>
+        <w:rPr>
+          <w:strike/>
+          <w:sz w:val="26"/>
+          <w:szCs w:val="26"/>
+          <w:lang w:val="el-GR"/>
+        </w:rPr>
+        <w:t xml:space="preserve"> να μπορούν να αλλαχθούν ή να προστεθούν καινούργιοι.</w:t>
+      </w:r>
+    </w:p>
+    <w:p>
+      <w:pPr>
+        <w:rPr>
+          <w:strike/>
+          <w:sz w:val="26"/>
+          <w:szCs w:val="26"/>
+          <w:lang w:val="el-GR"/>
+        </w:rPr>
+      </w:pPr>
     </w:p>
     <w:p>
       <w:pPr>
@@ -713,29 +1130,24 @@
           <w:numId w:val="2"/>
         </w:numPr>
         <w:rPr>
-          <w:sz w:val="26"/>
-          <w:szCs w:val="26"/>
-          <w:lang w:val="el-GR"/>
-        </w:rPr>
-      </w:pPr>
-      <w:r>
-        <w:rPr>
-          <w:sz w:val="26"/>
-          <w:szCs w:val="26"/>
-          <w:lang w:val="el-GR"/>
-        </w:rPr>
-        <w:t>Στα πλαί</w:t>
-      </w:r>
-      <w:r>
-        <w:rPr>
-          <w:sz w:val="26"/>
-          <w:szCs w:val="26"/>
-          <w:lang w:val="el-GR"/>
-        </w:rPr>
-        <w:t xml:space="preserve">σια του </w:t>
-      </w:r>
-      <w:r>
-        <w:rPr>
+          <w:strike/>
+          <w:sz w:val="26"/>
+          <w:szCs w:val="26"/>
+          <w:lang w:val="el-GR"/>
+        </w:rPr>
+      </w:pPr>
+      <w:r>
+        <w:rPr>
+          <w:strike/>
+          <w:sz w:val="26"/>
+          <w:szCs w:val="26"/>
+          <w:lang w:val="el-GR"/>
+        </w:rPr>
+        <w:t xml:space="preserve">Στα πλαίσια του </w:t>
+      </w:r>
+      <w:r>
+        <w:rPr>
+          <w:strike/>
           <w:sz w:val="26"/>
           <w:szCs w:val="26"/>
         </w:rPr>
@@ -743,14 +1155,36 @@
       </w:r>
       <w:r>
         <w:rPr>
-          <w:sz w:val="26"/>
-          <w:szCs w:val="26"/>
-          <w:lang w:val="el-GR"/>
-        </w:rPr>
-        <w:t xml:space="preserve"> θα πρεπει το </w:t>
-      </w:r>
-      <w:r>
-        <w:rPr>
+          <w:strike/>
+          <w:sz w:val="26"/>
+          <w:szCs w:val="26"/>
+          <w:lang w:val="el-GR"/>
+        </w:rPr>
+        <w:t xml:space="preserve"> θα </w:t>
+      </w:r>
+      <w:proofErr w:type="spellStart"/>
+      <w:r>
+        <w:rPr>
+          <w:strike/>
+          <w:sz w:val="26"/>
+          <w:szCs w:val="26"/>
+          <w:lang w:val="el-GR"/>
+        </w:rPr>
+        <w:t>πρεπει</w:t>
+      </w:r>
+      <w:proofErr w:type="spellEnd"/>
+      <w:r>
+        <w:rPr>
+          <w:strike/>
+          <w:sz w:val="26"/>
+          <w:szCs w:val="26"/>
+          <w:lang w:val="el-GR"/>
+        </w:rPr>
+        <w:t xml:space="preserve"> το </w:t>
+      </w:r>
+      <w:r>
+        <w:rPr>
+          <w:strike/>
           <w:sz w:val="26"/>
           <w:szCs w:val="26"/>
         </w:rPr>
@@ -758,6 +1192,7 @@
       </w:r>
       <w:r>
         <w:rPr>
+          <w:strike/>
           <w:sz w:val="26"/>
           <w:szCs w:val="26"/>
           <w:lang w:val="el-GR"/>
@@ -766,6 +1201,7 @@
       </w:r>
       <w:r>
         <w:rPr>
+          <w:strike/>
           <w:sz w:val="26"/>
           <w:szCs w:val="26"/>
         </w:rPr>
@@ -773,6 +1209,7 @@
       </w:r>
       <w:r>
         <w:rPr>
+          <w:strike/>
           <w:sz w:val="26"/>
           <w:szCs w:val="26"/>
           <w:lang w:val="el-GR"/>
@@ -781,6 +1218,7 @@
       </w:r>
       <w:r>
         <w:rPr>
+          <w:strike/>
           <w:sz w:val="26"/>
           <w:szCs w:val="26"/>
         </w:rPr>
@@ -788,12 +1226,23 @@
       </w:r>
       <w:r>
         <w:rPr>
+          <w:strike/>
           <w:sz w:val="26"/>
           <w:szCs w:val="26"/>
           <w:lang w:val="el-GR"/>
         </w:rPr>
         <w:t>.</w:t>
       </w:r>
+    </w:p>
+    <w:p>
+      <w:pPr>
+        <w:rPr>
+          <w:strike/>
+          <w:sz w:val="26"/>
+          <w:szCs w:val="26"/>
+          <w:lang w:val="el-GR"/>
+        </w:rPr>
+      </w:pPr>
     </w:p>
     <w:p>
       <w:pPr>
@@ -802,22 +1251,37 @@
           <w:numId w:val="2"/>
         </w:numPr>
         <w:rPr>
-          <w:sz w:val="26"/>
-          <w:szCs w:val="26"/>
-          <w:lang w:val="el-GR"/>
-        </w:rPr>
-      </w:pPr>
-      <w:r>
-        <w:rPr>
-          <w:color w:val="1D1C1D"/>
-          <w:sz w:val="26"/>
-          <w:szCs w:val="26"/>
-          <w:lang w:val="el-GR"/>
-        </w:rPr>
-        <w:t xml:space="preserve">Ενα παραμετρικό </w:t>
-      </w:r>
-      <w:r>
-        <w:rPr>
+          <w:strike/>
+          <w:sz w:val="26"/>
+          <w:szCs w:val="26"/>
+          <w:lang w:val="el-GR"/>
+        </w:rPr>
+      </w:pPr>
+      <w:proofErr w:type="spellStart"/>
+      <w:r>
+        <w:rPr>
+          <w:strike/>
+          <w:color w:val="1D1C1D"/>
+          <w:sz w:val="26"/>
+          <w:szCs w:val="26"/>
+          <w:lang w:val="el-GR"/>
+        </w:rPr>
+        <w:t>Ενα</w:t>
+      </w:r>
+      <w:proofErr w:type="spellEnd"/>
+      <w:r>
+        <w:rPr>
+          <w:strike/>
+          <w:color w:val="1D1C1D"/>
+          <w:sz w:val="26"/>
+          <w:szCs w:val="26"/>
+          <w:lang w:val="el-GR"/>
+        </w:rPr>
+        <w:t xml:space="preserve"> παραμετρικό </w:t>
+      </w:r>
+      <w:r>
+        <w:rPr>
+          <w:strike/>
           <w:color w:val="1D1C1D"/>
           <w:sz w:val="26"/>
           <w:szCs w:val="26"/>
@@ -826,23 +1290,72 @@
       </w:r>
       <w:r>
         <w:rPr>
-          <w:color w:val="1D1C1D"/>
-          <w:sz w:val="26"/>
-          <w:szCs w:val="26"/>
-          <w:lang w:val="el-GR"/>
-        </w:rPr>
-        <w:t xml:space="preserve"> το οποίο θα δεχεται δυο παραμετρους : 1) </w:t>
-      </w:r>
-      <w:r>
-        <w:rPr>
+          <w:strike/>
+          <w:color w:val="1D1C1D"/>
+          <w:sz w:val="26"/>
+          <w:szCs w:val="26"/>
+          <w:lang w:val="el-GR"/>
+        </w:rPr>
+        <w:t xml:space="preserve"> το οποίο θα </w:t>
+      </w:r>
+      <w:proofErr w:type="spellStart"/>
+      <w:r>
+        <w:rPr>
+          <w:strike/>
+          <w:color w:val="1D1C1D"/>
+          <w:sz w:val="26"/>
+          <w:szCs w:val="26"/>
+          <w:lang w:val="el-GR"/>
+        </w:rPr>
+        <w:t>δεχεται</w:t>
+      </w:r>
+      <w:proofErr w:type="spellEnd"/>
+      <w:r>
+        <w:rPr>
+          <w:strike/>
+          <w:color w:val="1D1C1D"/>
+          <w:sz w:val="26"/>
+          <w:szCs w:val="26"/>
+          <w:lang w:val="el-GR"/>
+        </w:rPr>
+        <w:t xml:space="preserve"> δυο </w:t>
+      </w:r>
+      <w:proofErr w:type="spellStart"/>
+      <w:r>
+        <w:rPr>
+          <w:strike/>
+          <w:color w:val="1D1C1D"/>
+          <w:sz w:val="26"/>
+          <w:szCs w:val="26"/>
+          <w:lang w:val="el-GR"/>
+        </w:rPr>
+        <w:t>παραμετρους</w:t>
+      </w:r>
+      <w:proofErr w:type="spellEnd"/>
+      <w:r>
+        <w:rPr>
+          <w:strike/>
+          <w:color w:val="1D1C1D"/>
+          <w:sz w:val="26"/>
+          <w:szCs w:val="26"/>
+          <w:lang w:val="el-GR"/>
+        </w:rPr>
+        <w:t xml:space="preserve"> : 1) </w:t>
+      </w:r>
+      <w:proofErr w:type="spellStart"/>
+      <w:r>
+        <w:rPr>
+          <w:strike/>
           <w:color w:val="1D1C1D"/>
           <w:sz w:val="26"/>
           <w:szCs w:val="26"/>
         </w:rPr>
         <w:t>searchCriteria</w:t>
       </w:r>
-      <w:r>
-        <w:rPr>
+      <w:proofErr w:type="spellEnd"/>
+      <w:r>
+        <w:rPr>
+          <w:strike/>
           <w:color w:val="1D1C1D"/>
           <w:sz w:val="26"/>
           <w:szCs w:val="26"/>
@@ -852,6 +1365,7 @@
       </w:r>
       <w:r>
         <w:rPr>
+          <w:strike/>
           <w:color w:val="1D1C1D"/>
           <w:sz w:val="26"/>
           <w:szCs w:val="26"/>
@@ -860,6 +1374,7 @@
       </w:r>
       <w:r>
         <w:rPr>
+          <w:strike/>
           <w:color w:val="1D1C1D"/>
           <w:sz w:val="26"/>
           <w:szCs w:val="26"/>
@@ -867,16 +1382,20 @@
         </w:rPr>
         <w:t xml:space="preserve">, </w:t>
       </w:r>
-      <w:r>
-        <w:rPr>
+      <w:proofErr w:type="spellStart"/>
+      <w:r>
+        <w:rPr>
+          <w:strike/>
           <w:color w:val="1D1C1D"/>
           <w:sz w:val="26"/>
           <w:szCs w:val="26"/>
         </w:rPr>
         <w:t>businessUnit</w:t>
       </w:r>
-      <w:r>
-        <w:rPr>
+      <w:proofErr w:type="spellEnd"/>
+      <w:r>
+        <w:rPr>
+          <w:strike/>
           <w:color w:val="1D1C1D"/>
           <w:sz w:val="26"/>
           <w:szCs w:val="26"/>
@@ -886,6 +1405,7 @@
       </w:r>
       <w:r>
         <w:rPr>
+          <w:strike/>
           <w:color w:val="1D1C1D"/>
           <w:sz w:val="26"/>
           <w:szCs w:val="26"/>
@@ -894,6 +1414,7 @@
       </w:r>
       <w:r>
         <w:rPr>
+          <w:strike/>
           <w:color w:val="1D1C1D"/>
           <w:sz w:val="26"/>
           <w:szCs w:val="26"/>
@@ -903,6 +1424,7 @@
       </w:r>
       <w:r>
         <w:rPr>
+          <w:strike/>
           <w:color w:val="1D1C1D"/>
           <w:sz w:val="26"/>
           <w:szCs w:val="26"/>
@@ -911,6 +1433,7 @@
       </w:r>
       <w:r>
         <w:rPr>
+          <w:strike/>
           <w:color w:val="1D1C1D"/>
           <w:sz w:val="26"/>
           <w:szCs w:val="26"/>
@@ -920,6 +1443,7 @@
       </w:r>
       <w:r>
         <w:rPr>
+          <w:strike/>
           <w:color w:val="1D1C1D"/>
           <w:sz w:val="26"/>
           <w:szCs w:val="26"/>
@@ -928,6 +1452,7 @@
       </w:r>
       <w:r>
         <w:rPr>
+          <w:strike/>
           <w:color w:val="1D1C1D"/>
           <w:sz w:val="26"/>
           <w:szCs w:val="26"/>
@@ -937,6 +1462,7 @@
       </w:r>
       <w:r>
         <w:rPr>
+          <w:strike/>
           <w:color w:val="1D1C1D"/>
           <w:sz w:val="26"/>
           <w:szCs w:val="26"/>
@@ -945,32 +1471,28 @@
       </w:r>
       <w:r>
         <w:rPr>
-          <w:color w:val="1D1C1D"/>
-          <w:sz w:val="26"/>
-          <w:szCs w:val="26"/>
-          <w:lang w:val="el-GR"/>
-        </w:rPr>
-        <w:t xml:space="preserve"> και θα επιστρέφει όλους τους υπάλληλους που ανήκουν στο</w:t>
-      </w:r>
-      <w:r>
-        <w:rPr>
-          <w:color w:val="1D1C1D"/>
-          <w:sz w:val="26"/>
-          <w:szCs w:val="26"/>
-          <w:lang w:val="el-GR"/>
-        </w:rPr>
-        <w:t xml:space="preserve"> &lt;</w:t>
-      </w:r>
-      <w:r>
-        <w:rPr>
+          <w:strike/>
+          <w:color w:val="1D1C1D"/>
+          <w:sz w:val="26"/>
+          <w:szCs w:val="26"/>
+          <w:lang w:val="el-GR"/>
+        </w:rPr>
+        <w:t xml:space="preserve"> και θα επιστρέφει όλους τους υπάλληλους που ανήκουν στο &lt;</w:t>
+      </w:r>
+      <w:proofErr w:type="spellStart"/>
+      <w:r>
+        <w:rPr>
+          <w:strike/>
           <w:color w:val="1D1C1D"/>
           <w:sz w:val="26"/>
           <w:szCs w:val="26"/>
         </w:rPr>
         <w:t>searchCriteria</w:t>
       </w:r>
-      <w:r>
-        <w:rPr>
+      <w:proofErr w:type="spellEnd"/>
+      <w:r>
+        <w:rPr>
+          <w:strike/>
           <w:color w:val="1D1C1D"/>
           <w:sz w:val="26"/>
           <w:szCs w:val="26"/>
@@ -978,16 +1500,20 @@
         </w:rPr>
         <w:t xml:space="preserve">&gt; </w:t>
       </w:r>
-      <w:r>
-        <w:rPr>
+      <w:proofErr w:type="spellStart"/>
+      <w:r>
+        <w:rPr>
+          <w:strike/>
           <w:color w:val="1D1C1D"/>
           <w:sz w:val="26"/>
           <w:szCs w:val="26"/>
         </w:rPr>
         <w:t>eg</w:t>
       </w:r>
-      <w:r>
-        <w:rPr>
+      <w:proofErr w:type="spellEnd"/>
+      <w:r>
+        <w:rPr>
+          <w:strike/>
           <w:color w:val="1D1C1D"/>
           <w:sz w:val="26"/>
           <w:szCs w:val="26"/>
@@ -997,6 +1523,7 @@
       </w:r>
       <w:r>
         <w:rPr>
+          <w:strike/>
           <w:color w:val="1D1C1D"/>
           <w:sz w:val="26"/>
           <w:szCs w:val="26"/>
@@ -1005,6 +1532,7 @@
       </w:r>
       <w:r>
         <w:rPr>
+          <w:strike/>
           <w:color w:val="1D1C1D"/>
           <w:sz w:val="26"/>
           <w:szCs w:val="26"/>
@@ -1014,6 +1542,7 @@
       </w:r>
       <w:r>
         <w:rPr>
+          <w:strike/>
           <w:color w:val="1D1C1D"/>
           <w:sz w:val="26"/>
           <w:szCs w:val="26"/>
@@ -1022,6 +1551,7 @@
       </w:r>
       <w:r>
         <w:rPr>
+          <w:strike/>
           <w:color w:val="1D1C1D"/>
           <w:sz w:val="26"/>
           <w:szCs w:val="26"/>
@@ -1029,6 +1559,16 @@
         </w:rPr>
         <w:t>.</w:t>
       </w:r>
+    </w:p>
+    <w:p>
+      <w:pPr>
+        <w:rPr>
+          <w:strike/>
+          <w:sz w:val="26"/>
+          <w:szCs w:val="26"/>
+          <w:lang w:val="el-GR"/>
+        </w:rPr>
+      </w:pPr>
     </w:p>
     <w:p>
       <w:pPr>
@@ -1118,6 +1658,7 @@
         </w:rPr>
         <w:t xml:space="preserve">, </w:t>
       </w:r>
+      <w:proofErr w:type="spellStart"/>
       <w:r>
         <w:rPr>
           <w:color w:val="1D1C1D"/>
@@ -1126,6 +1667,7 @@
         </w:rPr>
         <w:t>desc</w:t>
       </w:r>
+      <w:proofErr w:type="spellEnd"/>
       <w:r>
         <w:rPr>
           <w:color w:val="1D1C1D"/>
@@ -1135,6 +1677,7 @@
         </w:rPr>
         <w:t xml:space="preserve"> , </w:t>
       </w:r>
+      <w:proofErr w:type="spellStart"/>
       <w:r>
         <w:rPr>
           <w:color w:val="1D1C1D"/>
@@ -1143,6 +1686,7 @@
         </w:rPr>
         <w:t>estimationA</w:t>
       </w:r>
+      <w:proofErr w:type="spellEnd"/>
       <w:r>
         <w:rPr>
           <w:color w:val="1D1C1D"/>
@@ -1152,6 +1696,7 @@
         </w:rPr>
         <w:t xml:space="preserve"> : </w:t>
       </w:r>
+      <w:proofErr w:type="spellStart"/>
       <w:r>
         <w:rPr>
           <w:color w:val="1D1C1D"/>
@@ -1160,15 +1705,37 @@
         </w:rPr>
         <w:t>int</w:t>
       </w:r>
-      <w:r>
-        <w:rPr>
-          <w:color w:val="1D1C1D"/>
-          <w:sz w:val="26"/>
-          <w:szCs w:val="26"/>
-          <w:lang w:val="el-GR"/>
-        </w:rPr>
-        <w:t xml:space="preserve"> (οι μέρες που χρειάζεται για να υλοποηθεί), </w:t>
-      </w:r>
+      <w:proofErr w:type="spellEnd"/>
+      <w:r>
+        <w:rPr>
+          <w:color w:val="1D1C1D"/>
+          <w:sz w:val="26"/>
+          <w:szCs w:val="26"/>
+          <w:lang w:val="el-GR"/>
+        </w:rPr>
+        <w:t xml:space="preserve"> (οι μέρες που χρειάζεται για να </w:t>
+      </w:r>
+      <w:proofErr w:type="spellStart"/>
+      <w:r>
+        <w:rPr>
+          <w:color w:val="1D1C1D"/>
+          <w:sz w:val="26"/>
+          <w:szCs w:val="26"/>
+          <w:lang w:val="el-GR"/>
+        </w:rPr>
+        <w:t>υλοποηθεί</w:t>
+      </w:r>
+      <w:proofErr w:type="spellEnd"/>
+      <w:r>
+        <w:rPr>
+          <w:color w:val="1D1C1D"/>
+          <w:sz w:val="26"/>
+          <w:szCs w:val="26"/>
+          <w:lang w:val="el-GR"/>
+        </w:rPr>
+        <w:t xml:space="preserve">), </w:t>
+      </w:r>
+      <w:proofErr w:type="spellStart"/>
       <w:r>
         <w:rPr>
           <w:color w:val="1D1C1D"/>
@@ -1177,6 +1744,7 @@
         </w:rPr>
         <w:t>estimationB</w:t>
       </w:r>
+      <w:proofErr w:type="spellEnd"/>
       <w:r>
         <w:rPr>
           <w:color w:val="1D1C1D"/>
@@ -1186,6 +1754,7 @@
         </w:rPr>
         <w:t xml:space="preserve">: </w:t>
       </w:r>
+      <w:proofErr w:type="spellStart"/>
       <w:r>
         <w:rPr>
           <w:color w:val="1D1C1D"/>
@@ -1194,6 +1763,7 @@
         </w:rPr>
         <w:t>int</w:t>
       </w:r>
+      <w:proofErr w:type="spellEnd"/>
       <w:r>
         <w:rPr>
           <w:color w:val="1D1C1D"/>
@@ -1203,6 +1773,7 @@
         </w:rPr>
         <w:t xml:space="preserve">,  </w:t>
       </w:r>
+      <w:proofErr w:type="spellStart"/>
       <w:r>
         <w:rPr>
           <w:color w:val="1D1C1D"/>
@@ -1211,6 +1782,7 @@
         </w:rPr>
         <w:t>estimationC</w:t>
       </w:r>
+      <w:proofErr w:type="spellEnd"/>
       <w:r>
         <w:rPr>
           <w:color w:val="1D1C1D"/>
@@ -1220,6 +1792,7 @@
         </w:rPr>
         <w:t xml:space="preserve">: </w:t>
       </w:r>
+      <w:proofErr w:type="spellStart"/>
       <w:r>
         <w:rPr>
           <w:color w:val="1D1C1D"/>
@@ -1228,6 +1801,7 @@
         </w:rPr>
         <w:t>int</w:t>
       </w:r>
+      <w:proofErr w:type="spellEnd"/>
       <w:r>
         <w:rPr>
           <w:color w:val="1D1C1D"/>
@@ -1354,16 +1928,7 @@
           <w:szCs w:val="26"/>
           <w:lang w:val="el-GR"/>
         </w:rPr>
-        <w:t xml:space="preserve">&gt;), ένας </w:t>
-      </w:r>
-      <w:r>
-        <w:rPr>
-          <w:color w:val="1D1C1D"/>
-          <w:sz w:val="26"/>
-          <w:szCs w:val="26"/>
-          <w:lang w:val="el-GR"/>
-        </w:rPr>
-        <w:t xml:space="preserve">υπάλληλος θα μπορεί να έχει </w:t>
+        <w:t xml:space="preserve">&gt;), ένας υπάλληλος θα μπορεί να έχει </w:t>
       </w:r>
       <w:r>
         <w:rPr>
@@ -1518,6 +2083,7 @@
         </w:rPr>
         <w:t xml:space="preserve">, </w:t>
       </w:r>
+      <w:proofErr w:type="spellStart"/>
       <w:r>
         <w:rPr>
           <w:color w:val="1D1C1D"/>
@@ -1526,6 +2092,7 @@
         </w:rPr>
         <w:t>desc</w:t>
       </w:r>
+      <w:proofErr w:type="spellEnd"/>
       <w:r>
         <w:rPr>
           <w:color w:val="1D1C1D"/>
@@ -1569,22 +2136,140 @@
         </w:rPr>
         <w:t xml:space="preserve">). </w:t>
       </w:r>
-      <w:r>
-        <w:rPr>
-          <w:color w:val="1D1C1D"/>
-          <w:sz w:val="26"/>
-          <w:szCs w:val="26"/>
-        </w:rPr>
-        <w:t>Αν ο μ</w:t>
-      </w:r>
-      <w:r>
-        <w:rPr>
-          <w:color w:val="1D1C1D"/>
-          <w:sz w:val="26"/>
-          <w:szCs w:val="26"/>
-        </w:rPr>
-        <w:t>έσος όρος των 3 estimations είναι &lt;2 diffculty = EASY, &lt;=4 MEDIUM, &gt;5 HARD.</w:t>
-      </w:r>
+      <w:proofErr w:type="spellStart"/>
+      <w:r>
+        <w:rPr>
+          <w:color w:val="1D1C1D"/>
+          <w:sz w:val="26"/>
+          <w:szCs w:val="26"/>
+        </w:rPr>
+        <w:t>Αν</w:t>
+      </w:r>
+      <w:proofErr w:type="spellEnd"/>
+      <w:r>
+        <w:rPr>
+          <w:color w:val="1D1C1D"/>
+          <w:sz w:val="26"/>
+          <w:szCs w:val="26"/>
+        </w:rPr>
+        <w:t xml:space="preserve"> ο </w:t>
+      </w:r>
+      <w:proofErr w:type="spellStart"/>
+      <w:r>
+        <w:rPr>
+          <w:color w:val="1D1C1D"/>
+          <w:sz w:val="26"/>
+          <w:szCs w:val="26"/>
+        </w:rPr>
+        <w:t>μέσος</w:t>
+      </w:r>
+      <w:proofErr w:type="spellEnd"/>
+      <w:r>
+        <w:rPr>
+          <w:color w:val="1D1C1D"/>
+          <w:sz w:val="26"/>
+          <w:szCs w:val="26"/>
+        </w:rPr>
+        <w:t xml:space="preserve"> </w:t>
+      </w:r>
+      <w:proofErr w:type="spellStart"/>
+      <w:r>
+        <w:rPr>
+          <w:color w:val="1D1C1D"/>
+          <w:sz w:val="26"/>
+          <w:szCs w:val="26"/>
+        </w:rPr>
+        <w:t>όρος</w:t>
+      </w:r>
+      <w:proofErr w:type="spellEnd"/>
+      <w:r>
+        <w:rPr>
+          <w:color w:val="1D1C1D"/>
+          <w:sz w:val="26"/>
+          <w:szCs w:val="26"/>
+        </w:rPr>
+        <w:t xml:space="preserve"> </w:t>
+      </w:r>
+      <w:proofErr w:type="spellStart"/>
+      <w:r>
+        <w:rPr>
+          <w:color w:val="1D1C1D"/>
+          <w:sz w:val="26"/>
+          <w:szCs w:val="26"/>
+        </w:rPr>
+        <w:t>των</w:t>
+      </w:r>
+      <w:proofErr w:type="spellEnd"/>
+      <w:r>
+        <w:rPr>
+          <w:color w:val="1D1C1D"/>
+          <w:sz w:val="26"/>
+          <w:szCs w:val="26"/>
+        </w:rPr>
+        <w:t xml:space="preserve"> 3 estimations </w:t>
+      </w:r>
+      <w:proofErr w:type="spellStart"/>
+      <w:r>
+        <w:rPr>
+          <w:color w:val="1D1C1D"/>
+          <w:sz w:val="26"/>
+          <w:szCs w:val="26"/>
+        </w:rPr>
+        <w:t>είν</w:t>
+      </w:r>
+      <w:proofErr w:type="spellEnd"/>
+      <w:r>
+        <w:rPr>
+          <w:color w:val="1D1C1D"/>
+          <w:sz w:val="26"/>
+          <w:szCs w:val="26"/>
+        </w:rPr>
+        <w:t>αι &lt;</w:t>
+      </w:r>
+      <w:proofErr w:type="gramStart"/>
+      <w:r>
+        <w:rPr>
+          <w:color w:val="1D1C1D"/>
+          <w:sz w:val="26"/>
+          <w:szCs w:val="26"/>
+        </w:rPr>
+        <w:t>2</w:t>
+      </w:r>
+      <w:proofErr w:type="gramEnd"/>
+      <w:r>
+        <w:rPr>
+          <w:color w:val="1D1C1D"/>
+          <w:sz w:val="26"/>
+          <w:szCs w:val="26"/>
+        </w:rPr>
+        <w:t xml:space="preserve"> </w:t>
+      </w:r>
+      <w:proofErr w:type="spellStart"/>
+      <w:r>
+        <w:rPr>
+          <w:color w:val="1D1C1D"/>
+          <w:sz w:val="26"/>
+          <w:szCs w:val="26"/>
+        </w:rPr>
+        <w:t>diffculty</w:t>
+      </w:r>
+      <w:proofErr w:type="spellEnd"/>
+      <w:r>
+        <w:rPr>
+          <w:color w:val="1D1C1D"/>
+          <w:sz w:val="26"/>
+          <w:szCs w:val="26"/>
+        </w:rPr>
+        <w:t xml:space="preserve"> = EASY, &lt;=4 MEDIUM, &gt;5 HARD.</w:t>
+      </w:r>
+    </w:p>
+    <w:p>
+      <w:pPr>
+        <w:rPr>
+          <w:sz w:val="26"/>
+          <w:szCs w:val="26"/>
+        </w:rPr>
+      </w:pPr>
     </w:p>
     <w:p>
       <w:pPr>
@@ -1597,14 +2282,205 @@
           <w:szCs w:val="26"/>
         </w:rPr>
       </w:pPr>
-      <w:r>
-        <w:rPr>
-          <w:color w:val="1D1C1D"/>
-          <w:sz w:val="26"/>
-          <w:szCs w:val="26"/>
-        </w:rPr>
-        <w:t xml:space="preserve">Δημιουργήστε endpoint όπου θα δέχεται taskId και θα επιστρέφει “όλη” την πληροφόρία του Task(id, title, desc, difficulty, status, </w:t>
-      </w:r>
+      <w:proofErr w:type="spellStart"/>
+      <w:r>
+        <w:rPr>
+          <w:color w:val="1D1C1D"/>
+          <w:sz w:val="26"/>
+          <w:szCs w:val="26"/>
+        </w:rPr>
+        <w:t>Δημιουργήστε</w:t>
+      </w:r>
+      <w:proofErr w:type="spellEnd"/>
+      <w:r>
+        <w:rPr>
+          <w:color w:val="1D1C1D"/>
+          <w:sz w:val="26"/>
+          <w:szCs w:val="26"/>
+        </w:rPr>
+        <w:t xml:space="preserve"> endpoint όπ</w:t>
+      </w:r>
+      <w:proofErr w:type="spellStart"/>
+      <w:r>
+        <w:rPr>
+          <w:color w:val="1D1C1D"/>
+          <w:sz w:val="26"/>
+          <w:szCs w:val="26"/>
+        </w:rPr>
+        <w:t>ου</w:t>
+      </w:r>
+      <w:proofErr w:type="spellEnd"/>
+      <w:r>
+        <w:rPr>
+          <w:color w:val="1D1C1D"/>
+          <w:sz w:val="26"/>
+          <w:szCs w:val="26"/>
+        </w:rPr>
+        <w:t xml:space="preserve"> θα </w:t>
+      </w:r>
+      <w:proofErr w:type="spellStart"/>
+      <w:r>
+        <w:rPr>
+          <w:color w:val="1D1C1D"/>
+          <w:sz w:val="26"/>
+          <w:szCs w:val="26"/>
+        </w:rPr>
+        <w:t>δέχετ</w:t>
+      </w:r>
+      <w:proofErr w:type="spellEnd"/>
+      <w:r>
+        <w:rPr>
+          <w:color w:val="1D1C1D"/>
+          <w:sz w:val="26"/>
+          <w:szCs w:val="26"/>
+        </w:rPr>
+        <w:t xml:space="preserve">αι </w:t>
+      </w:r>
+      <w:proofErr w:type="spellStart"/>
+      <w:r>
+        <w:rPr>
+          <w:color w:val="1D1C1D"/>
+          <w:sz w:val="26"/>
+          <w:szCs w:val="26"/>
+        </w:rPr>
+        <w:t>taskId</w:t>
+      </w:r>
+      <w:proofErr w:type="spellEnd"/>
+      <w:r>
+        <w:rPr>
+          <w:color w:val="1D1C1D"/>
+          <w:sz w:val="26"/>
+          <w:szCs w:val="26"/>
+        </w:rPr>
+        <w:t xml:space="preserve"> και θα επ</w:t>
+      </w:r>
+      <w:proofErr w:type="spellStart"/>
+      <w:r>
+        <w:rPr>
+          <w:color w:val="1D1C1D"/>
+          <w:sz w:val="26"/>
+          <w:szCs w:val="26"/>
+        </w:rPr>
+        <w:t>ιστρέφει</w:t>
+      </w:r>
+      <w:proofErr w:type="spellEnd"/>
+      <w:r>
+        <w:rPr>
+          <w:color w:val="1D1C1D"/>
+          <w:sz w:val="26"/>
+          <w:szCs w:val="26"/>
+        </w:rPr>
+        <w:t xml:space="preserve"> “</w:t>
+      </w:r>
+      <w:proofErr w:type="spellStart"/>
+      <w:r>
+        <w:rPr>
+          <w:color w:val="1D1C1D"/>
+          <w:sz w:val="26"/>
+          <w:szCs w:val="26"/>
+        </w:rPr>
+        <w:t>όλη</w:t>
+      </w:r>
+      <w:proofErr w:type="spellEnd"/>
+      <w:r>
+        <w:rPr>
+          <w:color w:val="1D1C1D"/>
+          <w:sz w:val="26"/>
+          <w:szCs w:val="26"/>
+        </w:rPr>
+        <w:t xml:space="preserve">” </w:t>
+      </w:r>
+      <w:proofErr w:type="spellStart"/>
+      <w:r>
+        <w:rPr>
+          <w:color w:val="1D1C1D"/>
+          <w:sz w:val="26"/>
+          <w:szCs w:val="26"/>
+        </w:rPr>
+        <w:t>την</w:t>
+      </w:r>
+      <w:proofErr w:type="spellEnd"/>
+      <w:r>
+        <w:rPr>
+          <w:color w:val="1D1C1D"/>
+          <w:sz w:val="26"/>
+          <w:szCs w:val="26"/>
+        </w:rPr>
+        <w:t xml:space="preserve"> π</w:t>
+      </w:r>
+      <w:proofErr w:type="spellStart"/>
+      <w:r>
+        <w:rPr>
+          <w:color w:val="1D1C1D"/>
+          <w:sz w:val="26"/>
+          <w:szCs w:val="26"/>
+        </w:rPr>
+        <w:t>ληροφόρί</w:t>
+      </w:r>
+      <w:proofErr w:type="spellEnd"/>
+      <w:r>
+        <w:rPr>
+          <w:color w:val="1D1C1D"/>
+          <w:sz w:val="26"/>
+          <w:szCs w:val="26"/>
+        </w:rPr>
+        <w:t xml:space="preserve">α </w:t>
+      </w:r>
+      <w:proofErr w:type="spellStart"/>
+      <w:r>
+        <w:rPr>
+          <w:color w:val="1D1C1D"/>
+          <w:sz w:val="26"/>
+          <w:szCs w:val="26"/>
+        </w:rPr>
+        <w:t>του</w:t>
+      </w:r>
+      <w:proofErr w:type="spellEnd"/>
+      <w:r>
+        <w:rPr>
+          <w:color w:val="1D1C1D"/>
+          <w:sz w:val="26"/>
+          <w:szCs w:val="26"/>
+        </w:rPr>
+        <w:t xml:space="preserve"> </w:t>
+      </w:r>
+      <w:proofErr w:type="gramStart"/>
+      <w:r>
+        <w:rPr>
+          <w:color w:val="1D1C1D"/>
+          <w:sz w:val="26"/>
+          <w:szCs w:val="26"/>
+        </w:rPr>
+        <w:t>Task(</w:t>
+      </w:r>
+      <w:proofErr w:type="gramEnd"/>
+      <w:r>
+        <w:rPr>
+          <w:color w:val="1D1C1D"/>
+          <w:sz w:val="26"/>
+          <w:szCs w:val="26"/>
+        </w:rPr>
+        <w:t xml:space="preserve">id, title, </w:t>
+      </w:r>
+      <w:proofErr w:type="spellStart"/>
+      <w:r>
+        <w:rPr>
+          <w:color w:val="1D1C1D"/>
+          <w:sz w:val="26"/>
+          <w:szCs w:val="26"/>
+        </w:rPr>
+        <w:t>desc</w:t>
+      </w:r>
+      <w:proofErr w:type="spellEnd"/>
+      <w:r>
+        <w:rPr>
+          <w:color w:val="1D1C1D"/>
+          <w:sz w:val="26"/>
+          <w:szCs w:val="26"/>
+        </w:rPr>
+        <w:t xml:space="preserve">, difficulty, status, </w:t>
+      </w:r>
+      <w:proofErr w:type="spellStart"/>
       <w:r>
         <w:rPr>
           <w:b/>
@@ -1615,6 +2491,7 @@
         </w:rPr>
         <w:t>assignedEmployees</w:t>
       </w:r>
+      <w:proofErr w:type="spellEnd"/>
       <w:r>
         <w:rPr>
           <w:color w:val="1D1C1D"/>
@@ -1641,6 +2518,14 @@
         </w:rPr>
         <w:t>).</w:t>
       </w:r>
+    </w:p>
+    <w:p>
+      <w:pPr>
+        <w:rPr>
+          <w:sz w:val="26"/>
+          <w:szCs w:val="26"/>
+        </w:rPr>
+      </w:pPr>
     </w:p>
     <w:p>
       <w:pPr>
@@ -1678,16 +2563,7 @@
           <w:szCs w:val="26"/>
           <w:lang w:val="el-GR"/>
         </w:rPr>
-        <w:t xml:space="preserve"> έλ</w:t>
-      </w:r>
-      <w:r>
-        <w:rPr>
-          <w:color w:val="1D1C1D"/>
-          <w:sz w:val="26"/>
-          <w:szCs w:val="26"/>
-          <w:lang w:val="el-GR"/>
-        </w:rPr>
-        <w:t xml:space="preserve">εγχο στα </w:t>
+        <w:t xml:space="preserve"> έλεγχο στα </w:t>
       </w:r>
       <w:r>
         <w:rPr>
@@ -1825,6 +2701,16 @@
         </w:rPr>
         <w:t>.</w:t>
       </w:r>
+    </w:p>
+    <w:p>
+      <w:pPr>
+        <w:ind w:left="720"/>
+        <w:rPr>
+          <w:sz w:val="26"/>
+          <w:szCs w:val="26"/>
+          <w:lang w:val="el-GR"/>
+        </w:rPr>
+      </w:pPr>
     </w:p>
     <w:p>
       <w:pPr>
@@ -1930,17 +2816,17 @@
           <w:szCs w:val="26"/>
           <w:lang w:val="el-GR"/>
         </w:rPr>
-        <w:t>, και/ή του αριθμού των εργα</w:t>
-      </w:r>
-      <w:r>
-        <w:rPr>
-          <w:color w:val="1D1C1D"/>
-          <w:sz w:val="26"/>
-          <w:szCs w:val="26"/>
-          <w:lang w:val="el-GR"/>
-        </w:rPr>
-        <w:t>ζομένων που τα δουλεύουν.</w:t>
-      </w:r>
+        <w:t>, και/ή του αριθμού των εργαζομένων που τα δουλεύουν.</w:t>
+      </w:r>
+    </w:p>
+    <w:p>
+      <w:pPr>
+        <w:rPr>
+          <w:sz w:val="26"/>
+          <w:szCs w:val="26"/>
+          <w:lang w:val="el-GR"/>
+        </w:rPr>
+      </w:pPr>
     </w:p>
     <w:p>
       <w:pPr>
@@ -1959,8 +2845,88 @@
           <w:sz w:val="26"/>
           <w:szCs w:val="26"/>
         </w:rPr>
-        <w:t>Error handling και input validation για όλα τα endpoints του συστήματος.</w:t>
-      </w:r>
+        <w:t xml:space="preserve">Error handling και input validation </w:t>
+      </w:r>
+      <w:proofErr w:type="spellStart"/>
+      <w:r>
+        <w:rPr>
+          <w:color w:val="1D1C1D"/>
+          <w:sz w:val="26"/>
+          <w:szCs w:val="26"/>
+        </w:rPr>
+        <w:t>γι</w:t>
+      </w:r>
+      <w:proofErr w:type="spellEnd"/>
+      <w:r>
+        <w:rPr>
+          <w:color w:val="1D1C1D"/>
+          <w:sz w:val="26"/>
+          <w:szCs w:val="26"/>
+        </w:rPr>
+        <w:t xml:space="preserve">α </w:t>
+      </w:r>
+      <w:proofErr w:type="spellStart"/>
+      <w:r>
+        <w:rPr>
+          <w:color w:val="1D1C1D"/>
+          <w:sz w:val="26"/>
+          <w:szCs w:val="26"/>
+        </w:rPr>
+        <w:t>όλ</w:t>
+      </w:r>
+      <w:proofErr w:type="spellEnd"/>
+      <w:r>
+        <w:rPr>
+          <w:color w:val="1D1C1D"/>
+          <w:sz w:val="26"/>
+          <w:szCs w:val="26"/>
+        </w:rPr>
+        <w:t xml:space="preserve">α τα endpoints </w:t>
+      </w:r>
+      <w:proofErr w:type="spellStart"/>
+      <w:r>
+        <w:rPr>
+          <w:color w:val="1D1C1D"/>
+          <w:sz w:val="26"/>
+          <w:szCs w:val="26"/>
+        </w:rPr>
+        <w:t>του</w:t>
+      </w:r>
+      <w:proofErr w:type="spellEnd"/>
+      <w:r>
+        <w:rPr>
+          <w:color w:val="1D1C1D"/>
+          <w:sz w:val="26"/>
+          <w:szCs w:val="26"/>
+        </w:rPr>
+        <w:t xml:space="preserve"> </w:t>
+      </w:r>
+      <w:proofErr w:type="spellStart"/>
+      <w:r>
+        <w:rPr>
+          <w:color w:val="1D1C1D"/>
+          <w:sz w:val="26"/>
+          <w:szCs w:val="26"/>
+        </w:rPr>
+        <w:t>συστήμ</w:t>
+      </w:r>
+      <w:proofErr w:type="spellEnd"/>
+      <w:r>
+        <w:rPr>
+          <w:color w:val="1D1C1D"/>
+          <w:sz w:val="26"/>
+          <w:szCs w:val="26"/>
+        </w:rPr>
+        <w:t>ατος.</w:t>
+      </w:r>
+    </w:p>
+    <w:p>
+      <w:pPr>
+        <w:rPr>
+          <w:sz w:val="26"/>
+          <w:szCs w:val="26"/>
+        </w:rPr>
+      </w:pPr>
     </w:p>
     <w:p>
       <w:pPr>
@@ -1979,8 +2945,35 @@
           <w:sz w:val="26"/>
           <w:szCs w:val="26"/>
         </w:rPr>
-        <w:t>Unit &amp; Acceptance tests σε τα endpoints.</w:t>
-      </w:r>
+        <w:t xml:space="preserve">Unit &amp; Acceptance tests </w:t>
+      </w:r>
+      <w:proofErr w:type="spellStart"/>
+      <w:r>
+        <w:rPr>
+          <w:color w:val="1D1C1D"/>
+          <w:sz w:val="26"/>
+          <w:szCs w:val="26"/>
+        </w:rPr>
+        <w:t>σε</w:t>
+      </w:r>
+      <w:proofErr w:type="spellEnd"/>
+      <w:r>
+        <w:rPr>
+          <w:color w:val="1D1C1D"/>
+          <w:sz w:val="26"/>
+          <w:szCs w:val="26"/>
+        </w:rPr>
+        <w:t xml:space="preserve"> τα endpoints.</w:t>
+      </w:r>
+    </w:p>
+    <w:p>
+      <w:pPr>
+        <w:ind w:left="720"/>
+        <w:rPr>
+          <w:sz w:val="26"/>
+          <w:szCs w:val="26"/>
+        </w:rPr>
+      </w:pPr>
     </w:p>
     <w:p>
       <w:pPr>
@@ -2079,7 +3072,15 @@
         <w:pStyle w:val="Heading1"/>
       </w:pPr>
       <w:r>
-        <w:t>Extra Απαιτήσεις.</w:t>
+        <w:t>Extra Απα</w:t>
+      </w:r>
+      <w:proofErr w:type="spellStart"/>
+      <w:r>
+        <w:t>ιτήσεις</w:t>
+      </w:r>
+      <w:proofErr w:type="spellEnd"/>
+      <w:r>
+        <w:t>.</w:t>
       </w:r>
     </w:p>
     <w:p>
@@ -2090,15 +3091,33 @@
         </w:numPr>
       </w:pPr>
       <w:bookmarkStart w:id="2" w:name="__DdeLink__91_2329881777"/>
-      <w:r>
-        <w:t>Αντικαταστήστε</w:t>
+      <w:proofErr w:type="spellStart"/>
+      <w:r>
+        <w:t>Αντικ</w:t>
+      </w:r>
+      <w:proofErr w:type="spellEnd"/>
+      <w:r>
+        <w:t>αταστήστε</w:t>
       </w:r>
       <w:bookmarkEnd w:id="2"/>
       <w:r>
-        <w:t xml:space="preserve"> την H2 in memory database με MySQ</w:t>
-      </w:r>
-      <w:r>
-        <w:t>L.</w:t>
+        <w:t xml:space="preserve"> </w:t>
+      </w:r>
+      <w:proofErr w:type="spellStart"/>
+      <w:r>
+        <w:t>την</w:t>
+      </w:r>
+      <w:proofErr w:type="spellEnd"/>
+      <w:r>
+        <w:t xml:space="preserve"> H2 in memory database </w:t>
+      </w:r>
+      <w:proofErr w:type="spellStart"/>
+      <w:r>
+        <w:t>με</w:t>
+      </w:r>
+      <w:proofErr w:type="spellEnd"/>
+      <w:r>
+        <w:t xml:space="preserve"> MySQL.</w:t>
       </w:r>
     </w:p>
     <w:p>
@@ -2213,6 +3232,7 @@
         <w:pStyle w:val="Heading1"/>
       </w:pPr>
       <w:r>
+        <w:lastRenderedPageBreak/>
         <w:t>Style Points.</w:t>
       </w:r>
     </w:p>
@@ -2223,11 +3243,13 @@
           <w:numId w:val="5"/>
         </w:numPr>
       </w:pPr>
-      <w:r>
-        <w:t>Χρ</w:t>
-      </w:r>
-      <w:r>
-        <w:t>ήση OO design patterns.</w:t>
+      <w:proofErr w:type="spellStart"/>
+      <w:r>
+        <w:t>Χρήση</w:t>
+      </w:r>
+      <w:proofErr w:type="spellEnd"/>
+      <w:r>
+        <w:t xml:space="preserve"> OO design patterns.</w:t>
       </w:r>
     </w:p>
     <w:p>
@@ -2237,18 +3259,135 @@
           <w:numId w:val="5"/>
         </w:numPr>
       </w:pPr>
-      <w:r>
-        <w:t>Κάντε refactor το role based authenticaton με ρόλους admin, companyManager, businessUnitManager, departmentManager, unitManager, employee. O</w:t>
-      </w:r>
-      <w:r>
-        <w:rPr>
-          <w:lang w:val="el-GR"/>
-        </w:rPr>
+      <w:proofErr w:type="spellStart"/>
+      <w:r>
+        <w:t>Κάντε</w:t>
+      </w:r>
+      <w:proofErr w:type="spellEnd"/>
+      <w:r>
+        <w:t xml:space="preserve"> refactor </w:t>
+      </w:r>
+      <w:proofErr w:type="spellStart"/>
+      <w:r>
+        <w:t>το</w:t>
+      </w:r>
+      <w:proofErr w:type="spellEnd"/>
+      <w:r>
+        <w:t xml:space="preserve"> role based </w:t>
+      </w:r>
+      <w:proofErr w:type="spellStart"/>
+      <w:r>
+        <w:t>authenticaton</w:t>
+      </w:r>
+      <w:proofErr w:type="spellEnd"/>
+      <w:r>
         <w:t xml:space="preserve"> </w:t>
       </w:r>
-      <w:r>
+      <w:proofErr w:type="spellStart"/>
+      <w:r>
+        <w:t>με</w:t>
+      </w:r>
+      <w:proofErr w:type="spellEnd"/>
+      <w:r>
+        <w:t xml:space="preserve"> </w:t>
+      </w:r>
+      <w:proofErr w:type="spellStart"/>
+      <w:r>
+        <w:t>ρόλους</w:t>
+      </w:r>
+      <w:proofErr w:type="spellEnd"/>
+      <w:r>
+        <w:t xml:space="preserve"> </w:t>
+      </w:r>
+      <w:r>
+        <w:rPr>
+          <w:b/>
+        </w:rPr>
+        <w:t>admin</w:t>
+      </w:r>
+      <w:r>
+        <w:t xml:space="preserve">, </w:t>
+      </w:r>
+      <w:proofErr w:type="spellStart"/>
+      <w:r>
+        <w:rPr>
+          <w:b/>
+        </w:rPr>
+        <w:t>companyManager</w:t>
+      </w:r>
+      <w:proofErr w:type="spellEnd"/>
+      <w:r>
+        <w:t xml:space="preserve">, </w:t>
+      </w:r>
+      <w:proofErr w:type="spellStart"/>
+      <w:r>
+        <w:rPr>
+          <w:b/>
+        </w:rPr>
+        <w:t>businessUnitManager</w:t>
+      </w:r>
+      <w:proofErr w:type="spellEnd"/>
+      <w:r>
+        <w:t xml:space="preserve">, </w:t>
+      </w:r>
+      <w:proofErr w:type="spellStart"/>
+      <w:r>
+        <w:rPr>
+          <w:b/>
+        </w:rPr>
+        <w:t>departmentManager</w:t>
+      </w:r>
+      <w:proofErr w:type="spellEnd"/>
+      <w:r>
+        <w:t xml:space="preserve">, </w:t>
+      </w:r>
+      <w:proofErr w:type="spellStart"/>
+      <w:r>
+        <w:rPr>
+          <w:b/>
+        </w:rPr>
+        <w:t>unitManager</w:t>
+      </w:r>
+      <w:proofErr w:type="spellEnd"/>
+      <w:r>
+        <w:t xml:space="preserve">, </w:t>
+      </w:r>
+      <w:proofErr w:type="gramStart"/>
+      <w:r>
+        <w:rPr>
+          <w:b/>
+        </w:rPr>
         <w:t>employee</w:t>
       </w:r>
+      <w:proofErr w:type="gramEnd"/>
+      <w:r>
+        <w:t xml:space="preserve">. </w:t>
+      </w:r>
+    </w:p>
+    <w:p>
+      <w:pPr>
+        <w:ind w:left="720"/>
+      </w:pPr>
+    </w:p>
+    <w:p>
+      <w:pPr>
+        <w:ind w:left="720"/>
+        <w:rPr>
+          <w:lang w:val="el-GR"/>
+        </w:rPr>
+      </w:pPr>
+      <w:r>
+        <w:t>O</w:t>
+      </w:r>
+      <w:r>
+        <w:rPr>
+          <w:lang w:val="el-GR"/>
+        </w:rPr>
+        <w:t xml:space="preserve"> </w:t>
+      </w:r>
+      <w:r>
+        <w:t>employee</w:t>
+      </w:r>
       <w:r>
         <w:rPr>
           <w:lang w:val="el-GR"/>
@@ -2262,22 +3401,113 @@
         <w:rPr>
           <w:lang w:val="el-GR"/>
         </w:rPr>
-        <w:t xml:space="preserve"> θα έχουν πλήρει προσβαση αλλ</w:t>
-      </w:r>
-      <w:r>
-        <w:rPr>
-          <w:lang w:val="el-GR"/>
-        </w:rPr>
-        <w:t xml:space="preserve">αγής σε ότι βρίσκεται από κάτω τους. </w:t>
-      </w:r>
-      <w:r>
-        <w:t>Πχ admin = companyOwner = πλήρης πρόσβαση, departmentManager = πρόσβαση αλλαγής σε departments, units, employees, tasks. etc..</w:t>
-      </w:r>
-    </w:p>
-    <w:p>
+        <w:t xml:space="preserve"> θα έχουν </w:t>
+      </w:r>
+      <w:r>
+        <w:rPr>
+          <w:lang w:val="el-GR"/>
+        </w:rPr>
+        <w:t>πλήρη</w:t>
+      </w:r>
+      <w:r>
+        <w:rPr>
+          <w:lang w:val="el-GR"/>
+        </w:rPr>
+        <w:t xml:space="preserve"> </w:t>
+      </w:r>
+      <w:r>
+        <w:rPr>
+          <w:lang w:val="el-GR"/>
+        </w:rPr>
+        <w:t>πρόσβαση</w:t>
+      </w:r>
+      <w:r>
+        <w:rPr>
+          <w:lang w:val="el-GR"/>
+        </w:rPr>
+        <w:t xml:space="preserve"> αλλαγής σε ότι βρίσκεται από κάτω τους. </w:t>
+      </w:r>
+    </w:p>
+    <w:p>
+      <w:pPr>
+        <w:ind w:left="720"/>
+      </w:pPr>
+      <w:proofErr w:type="spellStart"/>
+      <w:r>
+        <w:t>Πχ</w:t>
+      </w:r>
+      <w:proofErr w:type="spellEnd"/>
+      <w:r>
+        <w:t xml:space="preserve"> admin = </w:t>
+      </w:r>
+      <w:proofErr w:type="spellStart"/>
+      <w:r>
+        <w:t>companyOwner</w:t>
+      </w:r>
+      <w:proofErr w:type="spellEnd"/>
+      <w:r>
+        <w:t xml:space="preserve"> = π</w:t>
+      </w:r>
+      <w:proofErr w:type="spellStart"/>
+      <w:r>
+        <w:t>λήρης</w:t>
+      </w:r>
+      <w:proofErr w:type="spellEnd"/>
+      <w:r>
+        <w:t xml:space="preserve"> π</w:t>
+      </w:r>
+      <w:proofErr w:type="spellStart"/>
+      <w:r>
+        <w:t>ρόσ</w:t>
+      </w:r>
+      <w:proofErr w:type="spellEnd"/>
+      <w:r>
+        <w:t xml:space="preserve">βαση, </w:t>
+      </w:r>
+      <w:proofErr w:type="spellStart"/>
+      <w:r>
+        <w:t>departmentManager</w:t>
+      </w:r>
+      <w:proofErr w:type="spellEnd"/>
+      <w:r>
+        <w:t xml:space="preserve"> = π</w:t>
+      </w:r>
+      <w:proofErr w:type="spellStart"/>
+      <w:r>
+        <w:t>ρόσ</w:t>
+      </w:r>
       <w:bookmarkStart w:id="3" w:name="_GoBack"/>
       <w:bookmarkEnd w:id="3"/>
-    </w:p>
+      <w:proofErr w:type="spellEnd"/>
+      <w:r>
+        <w:t>βαση α</w:t>
+      </w:r>
+      <w:proofErr w:type="spellStart"/>
+      <w:r>
+        <w:t>λλ</w:t>
+      </w:r>
+      <w:proofErr w:type="spellEnd"/>
+      <w:r>
+        <w:t xml:space="preserve">αγής </w:t>
+      </w:r>
+      <w:proofErr w:type="spellStart"/>
+      <w:r>
+        <w:t>σε</w:t>
+      </w:r>
+      <w:proofErr w:type="spellEnd"/>
+      <w:r>
+        <w:t xml:space="preserve"> departments, units, employees, tasks. </w:t>
+      </w:r>
+      <w:proofErr w:type="gramStart"/>
+      <w:r>
+        <w:t>etc</w:t>
+      </w:r>
+      <w:proofErr w:type="gramEnd"/>
+      <w:r>
+        <w:t>..</w:t>
+      </w:r>
+    </w:p>
+    <w:p/>
     <w:sectPr>
       <w:pgSz w:w="11906" w:h="16838"/>
       <w:pgMar w:top="1134" w:right="1134" w:bottom="1134" w:left="1134" w:header="0" w:footer="0" w:gutter="0"/>
@@ -2290,8 +3520,8 @@
 </file>
 
 <file path=word/numbering.xml><?xml version="1.0" encoding="utf-8"?>
-<w:numbering xmlns:wpc="http://schemas.microsoft.com/office/word/2010/wordprocessingCanvas" xmlns:mc="http://schemas.openxmlformats.org/markup-compatibility/2006" xmlns:o="urn:schemas-microsoft-com:office:office" xmlns:r="http://schemas.openxmlformats.org/officeDocument/2006/relationships" xmlns:m="http://schemas.openxmlformats.org/officeDocument/2006/math" xmlns:v="urn:schemas-microsoft-com:vml" xmlns:wp14="http://schemas.microsoft.com/office/word/2010/wordprocessingDrawing" xmlns:wp="http://schemas.openxmlformats.org/drawingml/2006/wordprocessingDrawing" xmlns:w10="urn:schemas-microsoft-com:office:word" xmlns:w="http://schemas.openxmlformats.org/wordprocessingml/2006/main" xmlns:w14="http://schemas.microsoft.com/office/word/2010/wordml" xmlns:w15="http://schemas.microsoft.com/office/word/2012/wordml" xmlns:wpg="http://schemas.microsoft.com/office/word/2010/wordprocessingGroup" xmlns:wpi="http://schemas.microsoft.com/office/word/2010/wordprocessingInk" xmlns:wne="http://schemas.microsoft.com/office/word/2006/wordml" xmlns:wps="http://schemas.microsoft.com/office/word/2010/wordprocessingShape" mc:Ignorable="w14 w15 wp14">
-  <w:abstractNum w:abstractNumId="0">
+<w:numbering xmlns:wpc="http://schemas.microsoft.com/office/word/2010/wordprocessingCanvas" xmlns:cx="http://schemas.microsoft.com/office/drawing/2014/chartex" xmlns:cx1="http://schemas.microsoft.com/office/drawing/2015/9/8/chartex" xmlns:mc="http://schemas.openxmlformats.org/markup-compatibility/2006" xmlns:o="urn:schemas-microsoft-com:office:office" xmlns:r="http://schemas.openxmlformats.org/officeDocument/2006/relationships" xmlns:m="http://schemas.openxmlformats.org/officeDocument/2006/math" xmlns:v="urn:schemas-microsoft-com:vml" xmlns:wp14="http://schemas.microsoft.com/office/word/2010/wordprocessingDrawing" xmlns:wp="http://schemas.openxmlformats.org/drawingml/2006/wordprocessingDrawing" xmlns:w10="urn:schemas-microsoft-com:office:word" xmlns:w="http://schemas.openxmlformats.org/wordprocessingml/2006/main" xmlns:w14="http://schemas.microsoft.com/office/word/2010/wordml" xmlns:w15="http://schemas.microsoft.com/office/word/2012/wordml" xmlns:w16se="http://schemas.microsoft.com/office/word/2015/wordml/symex" xmlns:wpg="http://schemas.microsoft.com/office/word/2010/wordprocessingGroup" xmlns:wpi="http://schemas.microsoft.com/office/word/2010/wordprocessingInk" xmlns:wne="http://schemas.microsoft.com/office/word/2006/wordml" xmlns:wps="http://schemas.microsoft.com/office/word/2010/wordprocessingShape" mc:Ignorable="w14 w15 w16se wp14">
+  <w:abstractNum w:abstractNumId="0" w15:restartNumberingAfterBreak="0">
     <w:nsid w:val="022B59E8"/>
     <w:multiLevelType w:val="multilevel"/>
     <w:tmpl w:val="BDCEF920"/>
@@ -2404,7 +3634,7 @@
       </w:rPr>
     </w:lvl>
   </w:abstractNum>
-  <w:abstractNum w:abstractNumId="1">
+  <w:abstractNum w:abstractNumId="1" w15:restartNumberingAfterBreak="0">
     <w:nsid w:val="06D1358B"/>
     <w:multiLevelType w:val="multilevel"/>
     <w:tmpl w:val="C7C687D8"/>
@@ -2517,7 +3747,7 @@
       </w:pPr>
     </w:lvl>
   </w:abstractNum>
-  <w:abstractNum w:abstractNumId="2">
+  <w:abstractNum w:abstractNumId="2" w15:restartNumberingAfterBreak="0">
     <w:nsid w:val="38A24EAA"/>
     <w:multiLevelType w:val="multilevel"/>
     <w:tmpl w:val="0D42F54A"/>
@@ -2630,7 +3860,7 @@
       </w:pPr>
     </w:lvl>
   </w:abstractNum>
-  <w:abstractNum w:abstractNumId="3">
+  <w:abstractNum w:abstractNumId="3" w15:restartNumberingAfterBreak="0">
     <w:nsid w:val="67BE2AA4"/>
     <w:multiLevelType w:val="multilevel"/>
     <w:tmpl w:val="18524908"/>
@@ -2726,7 +3956,7 @@
       </w:pPr>
     </w:lvl>
   </w:abstractNum>
-  <w:abstractNum w:abstractNumId="4">
+  <w:abstractNum w:abstractNumId="4" w15:restartNumberingAfterBreak="0">
     <w:nsid w:val="73E979E2"/>
     <w:multiLevelType w:val="multilevel"/>
     <w:tmpl w:val="71A2D210"/>
@@ -2858,7 +4088,7 @@
 </file>
 
 <file path=word/styles.xml><?xml version="1.0" encoding="utf-8"?>
-<w:styles xmlns:mc="http://schemas.openxmlformats.org/markup-compatibility/2006" xmlns:r="http://schemas.openxmlformats.org/officeDocument/2006/relationships" xmlns:w="http://schemas.openxmlformats.org/wordprocessingml/2006/main" xmlns:w14="http://schemas.microsoft.com/office/word/2010/wordml" xmlns:w15="http://schemas.microsoft.com/office/word/2012/wordml" mc:Ignorable="w14 w15">
+<w:styles xmlns:mc="http://schemas.openxmlformats.org/markup-compatibility/2006" xmlns:r="http://schemas.openxmlformats.org/officeDocument/2006/relationships" xmlns:w="http://schemas.openxmlformats.org/wordprocessingml/2006/main" xmlns:w14="http://schemas.microsoft.com/office/word/2010/wordml" xmlns:w15="http://schemas.microsoft.com/office/word/2012/wordml" xmlns:w16se="http://schemas.microsoft.com/office/word/2015/wordml/symex" mc:Ignorable="w14 w15 w16se">
   <w:docDefaults>
     <w:rPrDefault>
       <w:rPr>

</xml_diff>